<commit_message>
support new WCAG techniques and UI enhancements #3
</commit_message>
<xml_diff>
--- a/org.eclipse.actf.examples.michecker.doc.nl1/manual_src/miChecker_intro.docx
+++ b/org.eclipse.actf.examples.michecker.doc.nl1/manual_src/miChecker_intro.docx
@@ -1617,7 +1617,19 @@
                               <w:rPr>
                                 <w:rFonts w:ascii="Arial" w:eastAsia="ＭＳ Ｐ明朝" w:hAnsi="ＭＳ Ｐ明朝" w:cs="Arial" w:hint="eastAsia"/>
                               </w:rPr>
-                              <w:t>情報アクセシビリティ自己評価様式作成時の技術基準の作成に活用する</w:t>
+                              <w:t>情報アクセシビリティ自己評価様式作成時に、書式</w:t>
+                            </w:r>
+                            <w:r>
+                              <w:rPr>
+                                <w:rFonts w:ascii="Arial" w:eastAsia="ＭＳ Ｐ明朝" w:hAnsi="ＭＳ Ｐ明朝" w:cs="Arial" w:hint="eastAsia"/>
+                              </w:rPr>
+                              <w:t xml:space="preserve">2 </w:t>
+                            </w:r>
+                            <w:r>
+                              <w:rPr>
+                                <w:rFonts w:ascii="Arial" w:eastAsia="ＭＳ Ｐ明朝" w:hAnsi="ＭＳ Ｐ明朝" w:cs="Arial" w:hint="eastAsia"/>
+                              </w:rPr>
+                              <w:t>技術基準の作成に活用する</w:t>
                             </w:r>
                           </w:p>
                           <w:p>
@@ -1788,7 +1800,19 @@
                         <w:rPr>
                           <w:rFonts w:ascii="Arial" w:eastAsia="ＭＳ Ｐ明朝" w:hAnsi="ＭＳ Ｐ明朝" w:cs="Arial" w:hint="eastAsia"/>
                         </w:rPr>
-                        <w:t>情報アクセシビリティ自己評価様式作成時の技術基準の作成に活用する</w:t>
+                        <w:t>情報アクセシビリティ自己評価様式作成時に、書式</w:t>
+                      </w:r>
+                      <w:r>
+                        <w:rPr>
+                          <w:rFonts w:ascii="Arial" w:eastAsia="ＭＳ Ｐ明朝" w:hAnsi="ＭＳ Ｐ明朝" w:cs="Arial" w:hint="eastAsia"/>
+                        </w:rPr>
+                        <w:t xml:space="preserve">2 </w:t>
+                      </w:r>
+                      <w:r>
+                        <w:rPr>
+                          <w:rFonts w:ascii="Arial" w:eastAsia="ＭＳ Ｐ明朝" w:hAnsi="ＭＳ Ｐ明朝" w:cs="Arial" w:hint="eastAsia"/>
+                        </w:rPr>
+                        <w:t>技術基準の作成に活用する</w:t>
                       </w:r>
                     </w:p>
                     <w:p>
@@ -1918,6 +1942,7 @@
           <w:szCs w:val="48"/>
           <w:bdr w:val="single" w:sz="4" w:space="0" w:color="auto"/>
         </w:rPr>
+        <w:lastRenderedPageBreak/>
         <w:t>m</w:t>
       </w:r>
       <w:r>
@@ -2740,7 +2765,7 @@
         <v:path o:extrusionok="f" gradientshapeok="t" o:connecttype="rect"/>
         <o:lock v:ext="edit" aspectratio="t"/>
       </v:shapetype>
-      <v:shape id="_x0000_i1064" type="#_x0000_t75" style="width:9pt;height:9pt" o:bullet="t">
+      <v:shape id="_x0000_i1033" type="#_x0000_t75" style="width:9pt;height:9pt" o:bullet="t">
         <v:imagedata r:id="rId1" o:title="BD10267_"/>
       </v:shape>
     </w:pict>

</xml_diff>